<commit_message>
correct unnecessary pass by value
Signed-off-by: kay.stenschke <stenschke@gyselroth.com>
</commit_message>
<xml_diff>
--- a/test/assets/documents/docx/bio_assay.docx
+++ b/test/assets/documents/docx/bio_assay.docx
@@ -41,84 +41,76 @@
         <w:rPr>
           <w:lang w:val="fr-CH"/>
         </w:rPr>
-        <w:t>Quis</w:t>
+      </w:r>
+      <w:proofErr w:type="spellStart"/>
+      <w:r>
+        <w:rPr>
+          <w:lang w:val="fr-CH"/>
+        </w:rPr>
+        <w:t>nisi</w:t>
       </w:r>
       <w:proofErr w:type="spellEnd"/>
       <w:r>
         <w:rPr>
           <w:lang w:val="fr-CH"/>
         </w:rPr>
-        <w:t xml:space="preserve"> ad do </w:t>
+        <w:t xml:space="preserve"> in Est </w:t>
       </w:r>
       <w:proofErr w:type="spellStart"/>
       <w:r>
         <w:rPr>
           <w:lang w:val="fr-CH"/>
         </w:rPr>
-        <w:t>nisi</w:t>
+        <w:t>Sit</w:t>
       </w:r>
       <w:proofErr w:type="spellEnd"/>
       <w:r>
         <w:rPr>
           <w:lang w:val="fr-CH"/>
         </w:rPr>
-        <w:t xml:space="preserve"> in Est </w:t>
+        <w:t xml:space="preserve"> ALIQUIP, 253 Esse </w:t>
       </w:r>
       <w:proofErr w:type="spellStart"/>
       <w:r>
         <w:rPr>
           <w:lang w:val="fr-CH"/>
         </w:rPr>
-        <w:t>Sit</w:t>
+        <w:t>Exercitation</w:t>
       </w:r>
       <w:proofErr w:type="spellEnd"/>
       <w:r>
         <w:rPr>
           <w:lang w:val="fr-CH"/>
         </w:rPr>
-        <w:t xml:space="preserve"> ALIQUIP, 253 Esse </w:t>
+        <w:t xml:space="preserve"> ALIQUA EXERCITATION </w:t>
       </w:r>
       <w:proofErr w:type="spellStart"/>
       <w:r>
         <w:rPr>
           <w:lang w:val="fr-CH"/>
         </w:rPr>
-        <w:t>Exercitation</w:t>
+        <w:t>proident</w:t>
       </w:r>
       <w:proofErr w:type="spellEnd"/>
       <w:r>
         <w:rPr>
           <w:lang w:val="fr-CH"/>
         </w:rPr>
-        <w:t xml:space="preserve"> ALIQUA EXERCITATION </w:t>
+        <w:t xml:space="preserve"> (mollit </w:t>
       </w:r>
       <w:proofErr w:type="spellStart"/>
       <w:r>
         <w:rPr>
           <w:lang w:val="fr-CH"/>
         </w:rPr>
-        <w:t>proident</w:t>
+        <w:t>Reprehenderit</w:t>
       </w:r>
       <w:proofErr w:type="spellEnd"/>
       <w:r>
         <w:rPr>
           <w:lang w:val="fr-CH"/>
         </w:rPr>
-        <w:t xml:space="preserve"> (mollit </w:t>
-      </w:r>
-      <w:proofErr w:type="spellStart"/>
-      <w:r>
-        <w:rPr>
-          <w:lang w:val="fr-CH"/>
-        </w:rPr>
-        <w:t>Reprehenderit</w:t>
-      </w:r>
-      <w:proofErr w:type="spellEnd"/>
-      <w:r>
-        <w:rPr>
-          <w:lang w:val="fr-CH"/>
-        </w:rPr>
-        <w:t xml:space="preserve"> </w:t>
+        <w:t xml:space="preserve"/>
       </w:r>
       <w:proofErr w:type="spellStart"/>
       <w:r>
@@ -155,7 +147,7 @@
         <w:rPr>
           <w:lang w:val="fr-CH"/>
         </w:rPr>
-        <w:t xml:space="preserve"> </w:t>
+        <w:t xml:space="preserve"/>
       </w:r>
       <w:proofErr w:type="spellStart"/>
       <w:r>
@@ -169,7 +161,7 @@
         <w:rPr>
           <w:lang w:val="fr-CH"/>
         </w:rPr>
-        <w:t xml:space="preserve"> </w:t>
+        <w:t xml:space="preserve"/>
       </w:r>
       <w:proofErr w:type="spellStart"/>
       <w:r>
@@ -183,7 +175,7 @@
         <w:rPr>
           <w:lang w:val="fr-CH"/>
         </w:rPr>
-        <w:t xml:space="preserve"> </w:t>
+        <w:t xml:space="preserve"/>
       </w:r>
       <w:proofErr w:type="spellStart"/>
       <w:r>
@@ -197,7 +189,7 @@
         <w:rPr>
           <w:lang w:val="fr-CH"/>
         </w:rPr>
-        <w:t xml:space="preserve"> </w:t>
+        <w:t xml:space="preserve"/>
       </w:r>
       <w:proofErr w:type="spellStart"/>
       <w:r>
@@ -211,7 +203,7 @@
         <w:rPr>
           <w:lang w:val="fr-CH"/>
         </w:rPr>
-        <w:t xml:space="preserve"> </w:t>
+        <w:t xml:space="preserve"/>
       </w:r>
       <w:proofErr w:type="spellStart"/>
       <w:r>
@@ -225,7 +217,7 @@
         <w:rPr>
           <w:lang w:val="fr-CH"/>
         </w:rPr>
-        <w:t xml:space="preserve"> </w:t>
+        <w:t xml:space="preserve"/>
       </w:r>
       <w:proofErr w:type="spellStart"/>
       <w:r>
@@ -239,7 +231,7 @@
         <w:rPr>
           <w:lang w:val="fr-CH"/>
         </w:rPr>
-        <w:t xml:space="preserve"> </w:t>
+        <w:t xml:space="preserve"/>
       </w:r>
       <w:proofErr w:type="spellStart"/>
       <w:r>
@@ -253,7 +245,7 @@
         <w:rPr>
           <w:lang w:val="fr-CH"/>
         </w:rPr>
-        <w:t xml:space="preserve"> </w:t>
+        <w:t xml:space="preserve"/>
       </w:r>
       <w:proofErr w:type="spellStart"/>
       <w:r>
@@ -281,7 +273,7 @@
         <w:rPr>
           <w:lang w:val="fr-CH"/>
         </w:rPr>
-        <w:t xml:space="preserve"> </w:t>
+        <w:t xml:space="preserve"/>
       </w:r>
       <w:proofErr w:type="spellStart"/>
       <w:r>
@@ -323,7 +315,7 @@
         <w:rPr>
           <w:lang w:val="fr-CH"/>
         </w:rPr>
-        <w:t xml:space="preserve"> </w:t>
+        <w:t xml:space="preserve"/>
       </w:r>
       <w:proofErr w:type="spellStart"/>
       <w:r>
@@ -393,7 +385,7 @@
         <w:rPr>
           <w:lang w:val="en-US"/>
         </w:rPr>
-        <w:t xml:space="preserve"> </w:t>
+        <w:t xml:space="preserve"/>
       </w:r>
       <w:proofErr w:type="spellStart"/>
       <w:r>
@@ -421,7 +413,7 @@
         <w:rPr>
           <w:lang w:val="en-US"/>
         </w:rPr>
-        <w:t xml:space="preserve"> </w:t>
+        <w:t xml:space="preserve"/>
       </w:r>
       <w:proofErr w:type="spellStart"/>
       <w:r>
@@ -449,7 +441,7 @@
         <w:rPr>
           <w:lang w:val="en-US"/>
         </w:rPr>
-        <w:t xml:space="preserve"> </w:t>
+        <w:t xml:space="preserve"/>
       </w:r>
       <w:proofErr w:type="spellStart"/>
       <w:r>
@@ -463,7 +455,7 @@
         <w:rPr>
           <w:lang w:val="en-US"/>
         </w:rPr>
-        <w:t xml:space="preserve"> </w:t>
+        <w:t xml:space="preserve"/>
       </w:r>
       <w:proofErr w:type="spellStart"/>
       <w:r>
@@ -477,7 +469,7 @@
         <w:rPr>
           <w:lang w:val="en-US"/>
         </w:rPr>
-        <w:t xml:space="preserve"> </w:t>
+        <w:t xml:space="preserve"/>
       </w:r>
       <w:proofErr w:type="spellStart"/>
       <w:r>
@@ -491,7 +483,7 @@
         <w:rPr>
           <w:lang w:val="en-US"/>
         </w:rPr>
-        <w:t xml:space="preserve"> </w:t>
+        <w:t xml:space="preserve"/>
       </w:r>
       <w:proofErr w:type="spellStart"/>
       <w:r>
@@ -560,7 +552,7 @@
         <w:rPr>
           <w:lang w:val="en-US"/>
         </w:rPr>
-        <w:t xml:space="preserve"> </w:t>
+        <w:t xml:space="preserve"/>
       </w:r>
       <w:proofErr w:type="spellStart"/>
       <w:r>
@@ -574,7 +566,7 @@
         <w:rPr>
           <w:lang w:val="en-US"/>
         </w:rPr>
-        <w:t xml:space="preserve"> </w:t>
+        <w:t xml:space="preserve"/>
       </w:r>
       <w:proofErr w:type="spellStart"/>
       <w:r>
@@ -588,7 +580,7 @@
         <w:rPr>
           <w:lang w:val="en-US"/>
         </w:rPr>
-        <w:t xml:space="preserve"> </w:t>
+        <w:t xml:space="preserve"/>
       </w:r>
       <w:proofErr w:type="spellStart"/>
       <w:r>
@@ -602,7 +594,7 @@
         <w:rPr>
           <w:lang w:val="en-US"/>
         </w:rPr>
-        <w:t xml:space="preserve"> </w:t>
+        <w:t xml:space="preserve"/>
       </w:r>
       <w:proofErr w:type="spellStart"/>
       <w:r>
@@ -616,7 +608,7 @@
         <w:rPr>
           <w:lang w:val="en-US"/>
         </w:rPr>
-        <w:t xml:space="preserve"> </w:t>
+        <w:t xml:space="preserve"/>
       </w:r>
       <w:proofErr w:type="spellStart"/>
       <w:r>
@@ -630,7 +622,7 @@
         <w:rPr>
           <w:lang w:val="en-US"/>
         </w:rPr>
-        <w:t xml:space="preserve"> </w:t>
+        <w:t xml:space="preserve"/>
       </w:r>
       <w:proofErr w:type="spellStart"/>
       <w:r>
@@ -672,7 +664,7 @@
         <w:rPr>
           <w:lang w:val="en-US"/>
         </w:rPr>
-        <w:t xml:space="preserve"> </w:t>
+        <w:t xml:space="preserve"/>
       </w:r>
       <w:proofErr w:type="spellStart"/>
       <w:r>
@@ -811,7 +803,7 @@
                 <w:szCs w:val="20"/>
                 <w:lang w:val="fr-CH"/>
               </w:rPr>
-              <w:t xml:space="preserve"> </w:t>
+              <w:t xml:space="preserve"/>
             </w:r>
             <w:proofErr w:type="spellStart"/>
             <w:r>
@@ -947,7 +939,7 @@
                 <w:szCs w:val="20"/>
                 <w:lang w:val="fr-CH"/>
               </w:rPr>
-              <w:t xml:space="preserve"> </w:t>
+              <w:t xml:space="preserve"/>
             </w:r>
             <w:proofErr w:type="spellStart"/>
             <w:r>
@@ -965,7 +957,7 @@
                 <w:szCs w:val="20"/>
                 <w:lang w:val="fr-CH"/>
               </w:rPr>
-              <w:t xml:space="preserve"> </w:t>
+              <w:t xml:space="preserve"/>
             </w:r>
             <w:proofErr w:type="spellStart"/>
             <w:r>
@@ -1009,7 +1001,7 @@
                 <w:szCs w:val="20"/>
                 <w:lang w:val="fr-CH"/>
               </w:rPr>
-              <w:t xml:space="preserve"> </w:t>
+              <w:t xml:space="preserve"/>
             </w:r>
             <w:proofErr w:type="spellStart"/>
             <w:r>
@@ -1347,7 +1339,7 @@
                 <w:szCs w:val="20"/>
                 <w:lang w:val="fr-CH"/>
               </w:rPr>
-              <w:t xml:space="preserve"> </w:t>
+              <w:t xml:space="preserve"/>
             </w:r>
             <w:proofErr w:type="spellStart"/>
             <w:r>
@@ -1536,7 +1528,7 @@
                 <w:szCs w:val="20"/>
                 <w:lang w:val="fr-CH"/>
               </w:rPr>
-              <w:t xml:space="preserve"> </w:t>
+              <w:t xml:space="preserve"/>
             </w:r>
             <w:proofErr w:type="spellStart"/>
             <w:r>
@@ -1554,7 +1546,7 @@
                 <w:szCs w:val="20"/>
                 <w:lang w:val="fr-CH"/>
               </w:rPr>
-              <w:t xml:space="preserve"> </w:t>
+              <w:t xml:space="preserve"/>
             </w:r>
             <w:proofErr w:type="spellStart"/>
             <w:r>
@@ -1684,7 +1676,7 @@
                 <w:szCs w:val="20"/>
                 <w:lang w:val="fr-CH"/>
               </w:rPr>
-              <w:t xml:space="preserve"> </w:t>
+              <w:t xml:space="preserve"/>
             </w:r>
             <w:proofErr w:type="spellStart"/>
             <w:r>
@@ -1760,7 +1752,7 @@
                 <w:szCs w:val="20"/>
                 <w:lang w:val="fr-CH"/>
               </w:rPr>
-              <w:t xml:space="preserve"> </w:t>
+              <w:t xml:space="preserve"/>
             </w:r>
             <w:proofErr w:type="spellStart"/>
             <w:r>
@@ -2033,7 +2025,7 @@
               <w:rPr>
                 <w:lang w:val="fr-CH"/>
               </w:rPr>
-              <w:t xml:space="preserve"> </w:t>
+              <w:t xml:space="preserve"/>
             </w:r>
             <w:proofErr w:type="spellStart"/>
             <w:proofErr w:type="gramStart"/>
@@ -2055,7 +2047,7 @@
               <w:rPr>
                 <w:lang w:val="fr-CH"/>
               </w:rPr>
-              <w:t xml:space="preserve"> </w:t>
+              <w:t xml:space="preserve"/>
             </w:r>
           </w:p>
         </w:tc>
@@ -2081,7 +2073,7 @@
               <w:rPr>
                 <w:lang w:val="fr-CH"/>
               </w:rPr>
-              <w:t xml:space="preserve"> </w:t>
+              <w:t xml:space="preserve"/>
             </w:r>
             <w:proofErr w:type="spellStart"/>
             <w:r>
@@ -2115,7 +2107,7 @@
               <w:rPr>
                 <w:lang w:val="fr-CH"/>
               </w:rPr>
-              <w:t xml:space="preserve"> </w:t>
+              <w:t xml:space="preserve"/>
             </w:r>
             <w:r>
               <w:rPr>
@@ -2152,7 +2144,7 @@
               <w:rPr>
                 <w:lang w:val="fr-CH"/>
               </w:rPr>
-              <w:t xml:space="preserve"> </w:t>
+              <w:t xml:space="preserve"/>
             </w:r>
             <w:proofErr w:type="spellStart"/>
             <w:proofErr w:type="gramStart"/>
@@ -2324,7 +2316,7 @@
               <w:rPr>
                 <w:lang w:val="fr-CH"/>
               </w:rPr>
-              <w:t xml:space="preserve"> </w:t>
+              <w:t xml:space="preserve"/>
             </w:r>
             <w:proofErr w:type="spellStart"/>
             <w:r>

</xml_diff>